<commit_message>
fixed instruction appletviewer commands
</commit_message>
<xml_diff>
--- a/AppletViewer Commands.docx
+++ b/AppletViewer Commands.docx
@@ -383,7 +383,23 @@
           <w:highlight w:val="yellow"/>
           <w:lang w:val="en-US"/>
         </w:rPr>
-        <w:t>cd appletviewer</w:t>
+        <w:t xml:space="preserve">cd </w:t>
+      </w:r>
+      <w:proofErr w:type="spellStart"/>
+      <w:r>
+        <w:rPr>
+          <w:highlight w:val="yellow"/>
+          <w:lang w:val="en-US"/>
+        </w:rPr>
+        <w:t>appletviewer</w:t>
+      </w:r>
+      <w:proofErr w:type="spellEnd"/>
+      <w:r>
+        <w:rPr>
+          <w:highlight w:val="yellow"/>
+          <w:lang w:val="en-US"/>
+        </w:rPr>
+        <w:t>-master</w:t>
       </w:r>
       <w:r>
         <w:rPr>

</xml_diff>